<commit_message>
Adding more bug reports
</commit_message>
<xml_diff>
--- a/Doc/Testing/I_04.docx
+++ b/Doc/Testing/I_04.docx
@@ -110,9 +110,16 @@
               <w:jc w:val="center"/>
               <w:cnfStyle w:val="000000100000" w:firstRow="0" w:lastRow="0" w:firstColumn="0" w:lastColumn="0" w:oddVBand="0" w:evenVBand="0" w:oddHBand="1" w:evenHBand="0" w:firstRowFirstColumn="0" w:firstRowLastColumn="0" w:lastRowFirstColumn="0" w:lastRowLastColumn="0"/>
             </w:pPr>
-            <w:r>
-              <w:t>---</w:t>
-            </w:r>
+            <w:hyperlink r:id="rId5" w:history="1">
+              <w:r>
+                <w:rPr>
+                  <w:rStyle w:val="Hyperlink"/>
+                </w:rPr>
+                <w:t>dc2ec0a</w:t>
+              </w:r>
+            </w:hyperlink>
+            <w:bookmarkStart w:id="0" w:name="_GoBack"/>
+            <w:bookmarkEnd w:id="0"/>
           </w:p>
         </w:tc>
       </w:tr>
@@ -335,8 +342,6 @@
       <w:pPr>
         <w:jc w:val="right"/>
       </w:pPr>
-      <w:bookmarkStart w:id="0" w:name="_GoBack"/>
-      <w:bookmarkEnd w:id="0"/>
     </w:p>
     <w:sectPr>
       <w:pgSz w:w="11906" w:h="16838"/>
@@ -1177,7 +1182,7 @@
 </file>
 
 <file path=customXml/itemProps1.xml><?xml version="1.0" encoding="utf-8"?>
-<ds:datastoreItem xmlns:ds="http://schemas.openxmlformats.org/officeDocument/2006/customXml" ds:itemID="{15C7165A-F54F-43E3-8620-2110FEAF019D}">
+<ds:datastoreItem xmlns:ds="http://schemas.openxmlformats.org/officeDocument/2006/customXml" ds:itemID="{6AC02116-E89A-4911-AFB6-1C4D282EC302}">
   <ds:schemaRefs>
     <ds:schemaRef ds:uri="http://schemas.openxmlformats.org/officeDocument/2006/bibliography"/>
   </ds:schemaRefs>

</xml_diff>